<commit_message>
Add servlet for modify booked state lessons
</commit_message>
<xml_diff>
--- a/Input_Output values.docx
+++ b/Input_Output values.docx
@@ -112,67 +112,7 @@
           <w:szCs w:val="32"/>
           <w:lang w:eastAsia="en-US"/>
         </w:rPr>
-        <w:t>{'</w:t>
-      </w:r>
-      <w:proofErr w:type="spellStart"/>
-      <w:r>
-        <w:rPr>
-          <w:rFonts w:asciiTheme="minorHAnsi" w:eastAsiaTheme="minorHAnsi" w:hAnsiTheme="minorHAnsi" w:cstheme="minorBidi"/>
-          <w:sz w:val="32"/>
-          <w:szCs w:val="32"/>
-          <w:lang w:eastAsia="en-US"/>
-        </w:rPr>
-        <w:t>done</w:t>
-      </w:r>
-      <w:proofErr w:type="spellEnd"/>
-      <w:r>
-        <w:rPr>
-          <w:rFonts w:asciiTheme="minorHAnsi" w:eastAsiaTheme="minorHAnsi" w:hAnsiTheme="minorHAnsi" w:cstheme="minorBidi"/>
-          <w:sz w:val="32"/>
-          <w:szCs w:val="32"/>
-          <w:lang w:eastAsia="en-US"/>
-        </w:rPr>
-        <w:t>': false, '</w:t>
-      </w:r>
-      <w:proofErr w:type="spellStart"/>
-      <w:r>
-        <w:rPr>
-          <w:rFonts w:asciiTheme="minorHAnsi" w:eastAsiaTheme="minorHAnsi" w:hAnsiTheme="minorHAnsi" w:cstheme="minorBidi"/>
-          <w:sz w:val="32"/>
-          <w:szCs w:val="32"/>
-          <w:lang w:eastAsia="en-US"/>
-        </w:rPr>
-        <w:t>error</w:t>
-      </w:r>
-      <w:proofErr w:type="spellEnd"/>
-      <w:r>
-        <w:rPr>
-          <w:rFonts w:asciiTheme="minorHAnsi" w:eastAsiaTheme="minorHAnsi" w:hAnsiTheme="minorHAnsi" w:cstheme="minorBidi"/>
-          <w:sz w:val="32"/>
-          <w:szCs w:val="32"/>
-          <w:lang w:eastAsia="en-US"/>
-        </w:rPr>
-        <w:t>': '</w:t>
-      </w:r>
-      <w:proofErr w:type="spellStart"/>
-      <w:r>
-        <w:rPr>
-          <w:rFonts w:asciiTheme="minorHAnsi" w:eastAsiaTheme="minorHAnsi" w:hAnsiTheme="minorHAnsi" w:cstheme="minorBidi"/>
-          <w:sz w:val="32"/>
-          <w:szCs w:val="32"/>
-          <w:lang w:eastAsia="en-US"/>
-        </w:rPr>
-        <w:t>no_connection</w:t>
-      </w:r>
-      <w:proofErr w:type="spellEnd"/>
-      <w:r>
-        <w:rPr>
-          <w:rFonts w:asciiTheme="minorHAnsi" w:eastAsiaTheme="minorHAnsi" w:hAnsiTheme="minorHAnsi" w:cstheme="minorBidi"/>
-          <w:sz w:val="32"/>
-          <w:szCs w:val="32"/>
-          <w:lang w:eastAsia="en-US"/>
-        </w:rPr>
-        <w:t>'}</w:t>
+        <w:t>{'done': false, 'error': 'no_connection'}</w:t>
       </w:r>
     </w:p>
     <w:p>
@@ -322,55 +262,7 @@
           <w:sz w:val="32"/>
           <w:szCs w:val="32"/>
         </w:rPr>
-        <w:t>{‘</w:t>
-      </w:r>
-      <w:proofErr w:type="spellStart"/>
-      <w:r>
-        <w:rPr>
-          <w:sz w:val="32"/>
-          <w:szCs w:val="32"/>
-        </w:rPr>
-        <w:t>done</w:t>
-      </w:r>
-      <w:proofErr w:type="spellEnd"/>
-      <w:r>
-        <w:rPr>
-          <w:sz w:val="32"/>
-          <w:szCs w:val="32"/>
-        </w:rPr>
-        <w:t xml:space="preserve">’: </w:t>
-      </w:r>
-      <w:proofErr w:type="spellStart"/>
-      <w:r>
-        <w:rPr>
-          <w:sz w:val="32"/>
-          <w:szCs w:val="32"/>
-        </w:rPr>
-        <w:t>true</w:t>
-      </w:r>
-      <w:proofErr w:type="spellEnd"/>
-      <w:r>
-        <w:rPr>
-          <w:sz w:val="32"/>
-          <w:szCs w:val="32"/>
-        </w:rPr>
-        <w:t>, ‘account’: …, ‘name’: …, ‘</w:t>
-      </w:r>
-      <w:proofErr w:type="spellStart"/>
-      <w:r>
-        <w:rPr>
-          <w:sz w:val="32"/>
-          <w:szCs w:val="32"/>
-        </w:rPr>
-        <w:t>surname</w:t>
-      </w:r>
-      <w:proofErr w:type="spellEnd"/>
-      <w:r>
-        <w:rPr>
-          <w:sz w:val="32"/>
-          <w:szCs w:val="32"/>
-        </w:rPr>
-        <w:t>’: …} se il login è andato a buon fine</w:t>
+        <w:t>{‘done’: true, ‘account’: …, ‘name’: …, ‘surname’: …} se il login è andato a buon fine</w:t>
       </w:r>
     </w:p>
     <w:p>
@@ -392,65 +284,8 @@
           <w:sz w:val="32"/>
           <w:szCs w:val="32"/>
         </w:rPr>
-        <w:t>{‘</w:t>
-      </w:r>
-      <w:proofErr w:type="spellStart"/>
-      <w:r>
-        <w:rPr>
-          <w:sz w:val="32"/>
-          <w:szCs w:val="32"/>
-        </w:rPr>
-        <w:t>done</w:t>
-      </w:r>
-      <w:proofErr w:type="spellEnd"/>
-      <w:r>
-        <w:rPr>
-          <w:sz w:val="32"/>
-          <w:szCs w:val="32"/>
-        </w:rPr>
-        <w:t>’: false, ‘</w:t>
-      </w:r>
-      <w:proofErr w:type="spellStart"/>
-      <w:r>
-        <w:rPr>
-          <w:sz w:val="32"/>
-          <w:szCs w:val="32"/>
-        </w:rPr>
-        <w:t>error</w:t>
-      </w:r>
-      <w:proofErr w:type="spellEnd"/>
-      <w:r>
-        <w:rPr>
-          <w:sz w:val="32"/>
-          <w:szCs w:val="32"/>
-        </w:rPr>
-        <w:t xml:space="preserve">’: ‘account or password </w:t>
-      </w:r>
-      <w:proofErr w:type="spellStart"/>
-      <w:r>
-        <w:rPr>
-          <w:sz w:val="32"/>
-          <w:szCs w:val="32"/>
-        </w:rPr>
-        <w:t>not</w:t>
-      </w:r>
-      <w:proofErr w:type="spellEnd"/>
-      <w:r>
-        <w:rPr>
-          <w:sz w:val="32"/>
-          <w:szCs w:val="32"/>
-        </w:rPr>
-        <w:t xml:space="preserve"> </w:t>
-      </w:r>
-      <w:proofErr w:type="spellStart"/>
-      <w:r>
-        <w:rPr>
-          <w:sz w:val="32"/>
-          <w:szCs w:val="32"/>
-        </w:rPr>
-        <w:t>found</w:t>
-      </w:r>
-      <w:proofErr w:type="spellEnd"/>
+        <w:t>{‘done’: false, ‘error’: ‘account or password not found</w:t>
+      </w:r>
     </w:p>
     <w:p>
       <w:pPr>
@@ -489,81 +324,8 @@
           <w:sz w:val="32"/>
           <w:szCs w:val="32"/>
         </w:rPr>
-        <w:t>{‘</w:t>
-      </w:r>
-      <w:proofErr w:type="spellStart"/>
-      <w:r>
-        <w:rPr>
-          <w:sz w:val="32"/>
-          <w:szCs w:val="32"/>
-        </w:rPr>
-        <w:t>done</w:t>
-      </w:r>
-      <w:proofErr w:type="spellEnd"/>
-      <w:r>
-        <w:rPr>
-          <w:sz w:val="32"/>
-          <w:szCs w:val="32"/>
-        </w:rPr>
-        <w:t>’: false, ‘</w:t>
-      </w:r>
-      <w:proofErr w:type="spellStart"/>
-      <w:r>
-        <w:rPr>
-          <w:sz w:val="32"/>
-          <w:szCs w:val="32"/>
-        </w:rPr>
-        <w:t>error</w:t>
-      </w:r>
-      <w:proofErr w:type="spellEnd"/>
-      <w:r>
-        <w:rPr>
-          <w:sz w:val="32"/>
-          <w:szCs w:val="32"/>
-        </w:rPr>
-        <w:t xml:space="preserve">’: ‘user </w:t>
-      </w:r>
-      <w:proofErr w:type="spellStart"/>
-      <w:r>
-        <w:rPr>
-          <w:sz w:val="32"/>
-          <w:szCs w:val="32"/>
-        </w:rPr>
-        <w:t>not</w:t>
-      </w:r>
-      <w:proofErr w:type="spellEnd"/>
-      <w:r>
-        <w:rPr>
-          <w:sz w:val="32"/>
-          <w:szCs w:val="32"/>
-        </w:rPr>
-        <w:t xml:space="preserve"> </w:t>
-      </w:r>
-      <w:proofErr w:type="spellStart"/>
-      <w:r>
-        <w:rPr>
-          <w:sz w:val="32"/>
-          <w:szCs w:val="32"/>
-        </w:rPr>
-        <w:t>found</w:t>
-      </w:r>
-      <w:proofErr w:type="spellEnd"/>
-      <w:r>
-        <w:rPr>
-          <w:sz w:val="32"/>
-          <w:szCs w:val="32"/>
-        </w:rPr>
-        <w:t xml:space="preserve">’} se l’utente o la password non sono stati trovati nel </w:t>
-      </w:r>
-      <w:proofErr w:type="spellStart"/>
-      <w:r>
-        <w:rPr>
-          <w:sz w:val="32"/>
-          <w:szCs w:val="32"/>
-        </w:rPr>
-        <w:t>db</w:t>
-      </w:r>
-      <w:proofErr w:type="spellEnd"/>
+        <w:t>{‘done’: false, ‘error’: ‘user not found’} se l’utente o la password non sono stati trovati nel db</w:t>
+      </w:r>
     </w:p>
     <w:p>
       <w:pPr>
@@ -582,23 +344,7 @@
           <w:sz w:val="32"/>
           <w:szCs w:val="32"/>
         </w:rPr>
-        <w:t>{‘</w:t>
-      </w:r>
-      <w:proofErr w:type="spellStart"/>
-      <w:r>
-        <w:rPr>
-          <w:sz w:val="32"/>
-          <w:szCs w:val="32"/>
-        </w:rPr>
-        <w:t>done</w:t>
-      </w:r>
-      <w:proofErr w:type="spellEnd"/>
-      <w:r>
-        <w:rPr>
-          <w:sz w:val="32"/>
-          <w:szCs w:val="32"/>
-        </w:rPr>
-        <w:t>’: false</w:t>
+        <w:t>{‘done’: false</w:t>
       </w:r>
       <w:r>
         <w:rPr>
@@ -612,65 +358,8 @@
           <w:sz w:val="32"/>
           <w:szCs w:val="32"/>
         </w:rPr>
-        <w:t xml:space="preserve"> ‘</w:t>
-      </w:r>
-      <w:proofErr w:type="spellStart"/>
-      <w:r>
-        <w:rPr>
-          <w:sz w:val="32"/>
-          <w:szCs w:val="32"/>
-        </w:rPr>
-        <w:t>error</w:t>
-      </w:r>
-      <w:proofErr w:type="spellEnd"/>
-      <w:r>
-        <w:rPr>
-          <w:sz w:val="32"/>
-          <w:szCs w:val="32"/>
-        </w:rPr>
-        <w:t xml:space="preserve">’: </w:t>
-      </w:r>
-      <w:proofErr w:type="spellStart"/>
-      <w:r>
-        <w:rPr>
-          <w:sz w:val="32"/>
-          <w:szCs w:val="32"/>
-        </w:rPr>
-        <w:t>db</w:t>
-      </w:r>
-      <w:proofErr w:type="spellEnd"/>
-      <w:r>
-        <w:rPr>
-          <w:sz w:val="32"/>
-          <w:szCs w:val="32"/>
-        </w:rPr>
-        <w:t xml:space="preserve"> </w:t>
-      </w:r>
-      <w:proofErr w:type="spellStart"/>
-      <w:r>
-        <w:rPr>
-          <w:sz w:val="32"/>
-          <w:szCs w:val="32"/>
-        </w:rPr>
-        <w:t>error</w:t>
-      </w:r>
-      <w:proofErr w:type="spellEnd"/>
-      <w:r>
-        <w:rPr>
-          <w:sz w:val="32"/>
-          <w:szCs w:val="32"/>
-        </w:rPr>
-        <w:t xml:space="preserve">} se sono avvenuti errori nel </w:t>
-      </w:r>
-      <w:proofErr w:type="spellStart"/>
-      <w:r>
-        <w:rPr>
-          <w:sz w:val="32"/>
-          <w:szCs w:val="32"/>
-        </w:rPr>
-        <w:t>db</w:t>
-      </w:r>
-      <w:proofErr w:type="spellEnd"/>
+        <w:t xml:space="preserve"> ‘error’: db error} se sono avvenuti errori nel db</w:t>
+      </w:r>
     </w:p>
     <w:p>
       <w:pPr>
@@ -723,17 +412,8 @@
           <w:sz w:val="32"/>
           <w:szCs w:val="32"/>
         </w:rPr>
-        <w:t xml:space="preserve">account, password, name, </w:t>
-      </w:r>
-      <w:proofErr w:type="spellStart"/>
-      <w:r>
-        <w:rPr>
-          <w:sz w:val="32"/>
-          <w:szCs w:val="32"/>
-        </w:rPr>
-        <w:t>surname</w:t>
-      </w:r>
-      <w:proofErr w:type="spellEnd"/>
+        <w:t>account, password, name, surname</w:t>
+      </w:r>
     </w:p>
     <w:p>
       <w:pPr>
@@ -771,87 +451,7 @@
           <w:sz w:val="32"/>
           <w:szCs w:val="32"/>
         </w:rPr>
-        <w:t>{‘</w:t>
-      </w:r>
-      <w:proofErr w:type="spellStart"/>
-      <w:r>
-        <w:rPr>
-          <w:sz w:val="32"/>
-          <w:szCs w:val="32"/>
-        </w:rPr>
-        <w:t>done</w:t>
-      </w:r>
-      <w:proofErr w:type="spellEnd"/>
-      <w:r>
-        <w:rPr>
-          <w:sz w:val="32"/>
-          <w:szCs w:val="32"/>
-        </w:rPr>
-        <w:t xml:space="preserve">’: </w:t>
-      </w:r>
-      <w:proofErr w:type="spellStart"/>
-      <w:r>
-        <w:rPr>
-          <w:sz w:val="32"/>
-          <w:szCs w:val="32"/>
-        </w:rPr>
-        <w:t>true</w:t>
-      </w:r>
-      <w:proofErr w:type="spellEnd"/>
-      <w:r>
-        <w:rPr>
-          <w:sz w:val="32"/>
-          <w:szCs w:val="32"/>
-        </w:rPr>
-        <w:t>, ‘account’: …, ‘</w:t>
-      </w:r>
-      <w:proofErr w:type="spellStart"/>
-      <w:r>
-        <w:rPr>
-          <w:sz w:val="32"/>
-          <w:szCs w:val="32"/>
-        </w:rPr>
-        <w:t>pwd</w:t>
-      </w:r>
-      <w:proofErr w:type="spellEnd"/>
-      <w:r>
-        <w:rPr>
-          <w:sz w:val="32"/>
-          <w:szCs w:val="32"/>
-        </w:rPr>
-        <w:t>’: …, ‘</w:t>
-      </w:r>
-      <w:proofErr w:type="spellStart"/>
-      <w:r>
-        <w:rPr>
-          <w:sz w:val="32"/>
-          <w:szCs w:val="32"/>
-        </w:rPr>
-        <w:t>role</w:t>
-      </w:r>
-      <w:proofErr w:type="spellEnd"/>
-      <w:r>
-        <w:rPr>
-          <w:sz w:val="32"/>
-          <w:szCs w:val="32"/>
-        </w:rPr>
-        <w:t xml:space="preserve">’: ‘Client’, name: …, </w:t>
-      </w:r>
-      <w:proofErr w:type="spellStart"/>
-      <w:r>
-        <w:rPr>
-          <w:sz w:val="32"/>
-          <w:szCs w:val="32"/>
-        </w:rPr>
-        <w:t>surname</w:t>
-      </w:r>
-      <w:proofErr w:type="spellEnd"/>
-      <w:r>
-        <w:rPr>
-          <w:sz w:val="32"/>
-          <w:szCs w:val="32"/>
-        </w:rPr>
-        <w:t>: …} se la registrazione è andata a buon fine</w:t>
+        <w:t>{‘done’: true, ‘account’: …, ‘pwd’: …, ‘role’: ‘Client’, name: …, surname: …} se la registrazione è andata a buon fine</w:t>
       </w:r>
     </w:p>
     <w:p>
@@ -871,87 +471,7 @@
           <w:sz w:val="32"/>
           <w:szCs w:val="32"/>
         </w:rPr>
-        <w:t>{‘</w:t>
-      </w:r>
-      <w:proofErr w:type="spellStart"/>
-      <w:r>
-        <w:rPr>
-          <w:sz w:val="32"/>
-          <w:szCs w:val="32"/>
-        </w:rPr>
-        <w:t>done</w:t>
-      </w:r>
-      <w:proofErr w:type="spellEnd"/>
-      <w:r>
-        <w:rPr>
-          <w:sz w:val="32"/>
-          <w:szCs w:val="32"/>
-        </w:rPr>
-        <w:t>’: false, ‘</w:t>
-      </w:r>
-      <w:proofErr w:type="spellStart"/>
-      <w:r>
-        <w:rPr>
-          <w:sz w:val="32"/>
-          <w:szCs w:val="32"/>
-        </w:rPr>
-        <w:t>error</w:t>
-      </w:r>
-      <w:proofErr w:type="spellEnd"/>
-      <w:r>
-        <w:rPr>
-          <w:sz w:val="32"/>
-          <w:szCs w:val="32"/>
-        </w:rPr>
-        <w:t xml:space="preserve">’: ‘account, password, name or </w:t>
-      </w:r>
-      <w:proofErr w:type="spellStart"/>
-      <w:r>
-        <w:rPr>
-          <w:sz w:val="32"/>
-          <w:szCs w:val="32"/>
-        </w:rPr>
-        <w:t>surname</w:t>
-      </w:r>
-      <w:proofErr w:type="spellEnd"/>
-      <w:r>
-        <w:rPr>
-          <w:sz w:val="32"/>
-          <w:szCs w:val="32"/>
-        </w:rPr>
-        <w:t xml:space="preserve"> </w:t>
-      </w:r>
-      <w:proofErr w:type="spellStart"/>
-      <w:r>
-        <w:rPr>
-          <w:sz w:val="32"/>
-          <w:szCs w:val="32"/>
-        </w:rPr>
-        <w:t>not</w:t>
-      </w:r>
-      <w:proofErr w:type="spellEnd"/>
-      <w:r>
-        <w:rPr>
-          <w:sz w:val="32"/>
-          <w:szCs w:val="32"/>
-        </w:rPr>
-        <w:t xml:space="preserve"> </w:t>
-      </w:r>
-      <w:proofErr w:type="spellStart"/>
-      <w:r>
-        <w:rPr>
-          <w:sz w:val="32"/>
-          <w:szCs w:val="32"/>
-        </w:rPr>
-        <w:t>found</w:t>
-      </w:r>
-      <w:proofErr w:type="spellEnd"/>
-      <w:r>
-        <w:rPr>
-          <w:sz w:val="32"/>
-          <w:szCs w:val="32"/>
-        </w:rPr>
-        <w:t>’}</w:t>
+        <w:t>{‘done’: false, ‘error’: ‘account, password, name or surname not found’}</w:t>
       </w:r>
     </w:p>
     <w:p>
@@ -971,71 +491,7 @@
           <w:sz w:val="32"/>
           <w:szCs w:val="32"/>
         </w:rPr>
-        <w:t>{‘</w:t>
-      </w:r>
-      <w:proofErr w:type="spellStart"/>
-      <w:r>
-        <w:rPr>
-          <w:sz w:val="32"/>
-          <w:szCs w:val="32"/>
-        </w:rPr>
-        <w:t>done</w:t>
-      </w:r>
-      <w:proofErr w:type="spellEnd"/>
-      <w:r>
-        <w:rPr>
-          <w:sz w:val="32"/>
-          <w:szCs w:val="32"/>
-        </w:rPr>
-        <w:t>’: false, ‘</w:t>
-      </w:r>
-      <w:proofErr w:type="spellStart"/>
-      <w:r>
-        <w:rPr>
-          <w:sz w:val="32"/>
-          <w:szCs w:val="32"/>
-        </w:rPr>
-        <w:t>error</w:t>
-      </w:r>
-      <w:proofErr w:type="spellEnd"/>
-      <w:r>
-        <w:rPr>
-          <w:sz w:val="32"/>
-          <w:szCs w:val="32"/>
-        </w:rPr>
-        <w:t>’: ‘</w:t>
-      </w:r>
-      <w:proofErr w:type="spellStart"/>
-      <w:r>
-        <w:rPr>
-          <w:sz w:val="32"/>
-          <w:szCs w:val="32"/>
-        </w:rPr>
-        <w:t>registration</w:t>
-      </w:r>
-      <w:proofErr w:type="spellEnd"/>
-      <w:r>
-        <w:rPr>
-          <w:sz w:val="32"/>
-          <w:szCs w:val="32"/>
-        </w:rPr>
-        <w:t xml:space="preserve"> </w:t>
-      </w:r>
-      <w:proofErr w:type="spellStart"/>
-      <w:r>
-        <w:rPr>
-          <w:sz w:val="32"/>
-          <w:szCs w:val="32"/>
-        </w:rPr>
-        <w:t>failed</w:t>
-      </w:r>
-      <w:proofErr w:type="spellEnd"/>
-      <w:r>
-        <w:rPr>
-          <w:sz w:val="32"/>
-          <w:szCs w:val="32"/>
-        </w:rPr>
-        <w:t>’} se la registrazione è fallita</w:t>
+        <w:t>{‘done’: false, ‘error’: ‘registration failed’} se la registrazione è fallita</w:t>
       </w:r>
     </w:p>
     <w:p>
@@ -1055,81 +511,8 @@
           <w:sz w:val="32"/>
           <w:szCs w:val="32"/>
         </w:rPr>
-        <w:t>{‘</w:t>
-      </w:r>
-      <w:proofErr w:type="spellStart"/>
-      <w:r>
-        <w:rPr>
-          <w:sz w:val="32"/>
-          <w:szCs w:val="32"/>
-        </w:rPr>
-        <w:t>done</w:t>
-      </w:r>
-      <w:proofErr w:type="spellEnd"/>
-      <w:r>
-        <w:rPr>
-          <w:sz w:val="32"/>
-          <w:szCs w:val="32"/>
-        </w:rPr>
-        <w:t>’: false, ‘</w:t>
-      </w:r>
-      <w:proofErr w:type="spellStart"/>
-      <w:r>
-        <w:rPr>
-          <w:sz w:val="32"/>
-          <w:szCs w:val="32"/>
-        </w:rPr>
-        <w:t>error</w:t>
-      </w:r>
-      <w:proofErr w:type="spellEnd"/>
-      <w:r>
-        <w:rPr>
-          <w:sz w:val="32"/>
-          <w:szCs w:val="32"/>
-        </w:rPr>
-        <w:t xml:space="preserve">’: </w:t>
-      </w:r>
-      <w:proofErr w:type="spellStart"/>
-      <w:r>
-        <w:rPr>
-          <w:sz w:val="32"/>
-          <w:szCs w:val="32"/>
-        </w:rPr>
-        <w:t>db</w:t>
-      </w:r>
-      <w:proofErr w:type="spellEnd"/>
-      <w:r>
-        <w:rPr>
-          <w:sz w:val="32"/>
-          <w:szCs w:val="32"/>
-        </w:rPr>
-        <w:t xml:space="preserve"> </w:t>
-      </w:r>
-      <w:proofErr w:type="spellStart"/>
-      <w:r>
-        <w:rPr>
-          <w:sz w:val="32"/>
-          <w:szCs w:val="32"/>
-        </w:rPr>
-        <w:t>error</w:t>
-      </w:r>
-      <w:proofErr w:type="spellEnd"/>
-      <w:r>
-        <w:rPr>
-          <w:sz w:val="32"/>
-          <w:szCs w:val="32"/>
-        </w:rPr>
-        <w:t xml:space="preserve">} se sono avvenuti errori nel </w:t>
-      </w:r>
-      <w:proofErr w:type="spellStart"/>
-      <w:r>
-        <w:rPr>
-          <w:sz w:val="32"/>
-          <w:szCs w:val="32"/>
-        </w:rPr>
-        <w:t>db</w:t>
-      </w:r>
-      <w:proofErr w:type="spellEnd"/>
+        <w:t>{‘done’: false, ‘error’: db error} se sono avvenuti errori nel db</w:t>
+      </w:r>
     </w:p>
     <w:p>
       <w:pPr>
@@ -1223,156 +606,28 @@
           <w:sz w:val="32"/>
           <w:szCs w:val="32"/>
         </w:rPr>
-        <w:t>{‘</w:t>
-      </w:r>
-      <w:proofErr w:type="spellStart"/>
-      <w:r>
-        <w:rPr>
-          <w:sz w:val="32"/>
-          <w:szCs w:val="32"/>
-        </w:rPr>
-        <w:t>done</w:t>
-      </w:r>
-      <w:proofErr w:type="spellEnd"/>
-      <w:r>
-        <w:rPr>
-          <w:sz w:val="32"/>
-          <w:szCs w:val="32"/>
-        </w:rPr>
-        <w:t xml:space="preserve">’: </w:t>
-      </w:r>
-      <w:proofErr w:type="spellStart"/>
-      <w:r>
-        <w:rPr>
-          <w:sz w:val="32"/>
-          <w:szCs w:val="32"/>
-        </w:rPr>
-        <w:t>true</w:t>
-      </w:r>
-      <w:proofErr w:type="spellEnd"/>
-      <w:r>
-        <w:rPr>
-          <w:sz w:val="32"/>
-          <w:szCs w:val="32"/>
-        </w:rPr>
-        <w:t>, ‘</w:t>
-      </w:r>
-      <w:proofErr w:type="spellStart"/>
-      <w:r>
-        <w:rPr>
-          <w:sz w:val="32"/>
-          <w:szCs w:val="32"/>
-        </w:rPr>
-        <w:t>results</w:t>
-      </w:r>
-      <w:proofErr w:type="spellEnd"/>
-      <w:r>
-        <w:rPr>
-          <w:sz w:val="32"/>
-          <w:szCs w:val="32"/>
-        </w:rPr>
-        <w:t>’: [</w:t>
-      </w:r>
-      <w:r>
-        <w:rPr>
-          <w:sz w:val="32"/>
-          <w:szCs w:val="32"/>
-        </w:rPr>
-        <w:t>{‘day’: …, ‘</w:t>
-      </w:r>
-      <w:proofErr w:type="spellStart"/>
-      <w:r>
-        <w:rPr>
-          <w:sz w:val="32"/>
-          <w:szCs w:val="32"/>
-        </w:rPr>
-        <w:t>startTime</w:t>
-      </w:r>
-      <w:proofErr w:type="spellEnd"/>
-      <w:r>
-        <w:rPr>
-          <w:sz w:val="32"/>
-          <w:szCs w:val="32"/>
-        </w:rPr>
-        <w:t>’: …, ‘</w:t>
-      </w:r>
-      <w:proofErr w:type="spellStart"/>
-      <w:r>
-        <w:rPr>
-          <w:sz w:val="32"/>
-          <w:szCs w:val="32"/>
-        </w:rPr>
-        <w:t>title</w:t>
-      </w:r>
-      <w:proofErr w:type="spellEnd"/>
-      <w:r>
-        <w:rPr>
-          <w:sz w:val="32"/>
-          <w:szCs w:val="32"/>
-        </w:rPr>
-        <w:t>’: …, ‘</w:t>
-      </w:r>
-      <w:proofErr w:type="spellStart"/>
-      <w:r>
-        <w:rPr>
-          <w:sz w:val="32"/>
-          <w:szCs w:val="32"/>
-        </w:rPr>
-        <w:t>surname</w:t>
-      </w:r>
-      <w:proofErr w:type="spellEnd"/>
-      <w:r>
-        <w:rPr>
-          <w:sz w:val="32"/>
-          <w:szCs w:val="32"/>
-        </w:rPr>
-        <w:t>’: …, ‘name’: …}, {…}, …</w:t>
-      </w:r>
-      <w:r>
-        <w:rPr>
-          <w:sz w:val="32"/>
-          <w:szCs w:val="32"/>
-        </w:rPr>
-        <w:t xml:space="preserve">]} in cui </w:t>
-      </w:r>
-      <w:proofErr w:type="spellStart"/>
-      <w:r>
-        <w:rPr>
-          <w:sz w:val="32"/>
-          <w:szCs w:val="32"/>
-        </w:rPr>
-        <w:t>results</w:t>
-      </w:r>
-      <w:proofErr w:type="spellEnd"/>
-      <w:r>
-        <w:rPr>
-          <w:sz w:val="32"/>
-          <w:szCs w:val="32"/>
-        </w:rPr>
-        <w:t xml:space="preserve"> contiene tutte le prenotazioni effettuate</w:t>
-      </w:r>
-      <w:r>
-        <w:rPr>
-          <w:sz w:val="32"/>
-          <w:szCs w:val="32"/>
-        </w:rPr>
-        <w:t xml:space="preserve">. </w:t>
-      </w:r>
-      <w:proofErr w:type="spellStart"/>
-      <w:r>
-        <w:rPr>
-          <w:sz w:val="32"/>
-          <w:szCs w:val="32"/>
-        </w:rPr>
-        <w:t>Results</w:t>
-      </w:r>
-      <w:proofErr w:type="spellEnd"/>
-      <w:r>
-        <w:rPr>
-          <w:sz w:val="32"/>
-          <w:szCs w:val="32"/>
-        </w:rPr>
-        <w:t xml:space="preserve"> può essere vuoto se non ci sono lezioni prenotate</w:t>
+        <w:t>{‘done’: true, ‘results’: [</w:t>
+      </w:r>
+      <w:r>
+        <w:rPr>
+          <w:sz w:val="32"/>
+          <w:szCs w:val="32"/>
+        </w:rPr>
+        <w:t>{‘day’: …, ‘startTime’: …, ‘title’: …, ‘surname’: …, ‘name’: …}, {…}, …</w:t>
+      </w:r>
+      <w:r>
+        <w:rPr>
+          <w:sz w:val="32"/>
+          <w:szCs w:val="32"/>
+        </w:rPr>
+        <w:t>]} in cui results contiene tutte le prenotazioni effettuate</w:t>
+      </w:r>
+      <w:r>
+        <w:rPr>
+          <w:sz w:val="32"/>
+          <w:szCs w:val="32"/>
+        </w:rPr>
+        <w:t>. Results può essere vuoto se non ci sono lezioni prenotate</w:t>
       </w:r>
       <w:r>
         <w:rPr>
@@ -1416,80 +671,7 @@
           <w:sz w:val="32"/>
           <w:szCs w:val="32"/>
         </w:rPr>
-        <w:t>{‘</w:t>
-      </w:r>
-      <w:proofErr w:type="spellStart"/>
-      <w:r>
-        <w:rPr>
-          <w:sz w:val="32"/>
-          <w:szCs w:val="32"/>
-        </w:rPr>
-        <w:t>done</w:t>
-      </w:r>
-      <w:proofErr w:type="spellEnd"/>
-      <w:r>
-        <w:rPr>
-          <w:sz w:val="32"/>
-          <w:szCs w:val="32"/>
-        </w:rPr>
-        <w:t>’: false, ‘</w:t>
-      </w:r>
-      <w:proofErr w:type="spellStart"/>
-      <w:r>
-        <w:rPr>
-          <w:sz w:val="32"/>
-          <w:szCs w:val="32"/>
-        </w:rPr>
-        <w:t>error</w:t>
-      </w:r>
-      <w:proofErr w:type="spellEnd"/>
-      <w:r>
-        <w:rPr>
-          <w:sz w:val="32"/>
-          <w:szCs w:val="32"/>
-        </w:rPr>
-        <w:t xml:space="preserve">’: ‘state or account </w:t>
-      </w:r>
-      <w:proofErr w:type="spellStart"/>
-      <w:r>
-        <w:rPr>
-          <w:sz w:val="32"/>
-          <w:szCs w:val="32"/>
-        </w:rPr>
-        <w:t>not</w:t>
-      </w:r>
-      <w:proofErr w:type="spellEnd"/>
-      <w:r>
-        <w:rPr>
-          <w:sz w:val="32"/>
-          <w:szCs w:val="32"/>
-        </w:rPr>
-        <w:t xml:space="preserve"> </w:t>
-      </w:r>
-      <w:proofErr w:type="spellStart"/>
-      <w:r>
-        <w:rPr>
-          <w:sz w:val="32"/>
-          <w:szCs w:val="32"/>
-        </w:rPr>
-        <w:t>found</w:t>
-      </w:r>
-      <w:proofErr w:type="spellEnd"/>
-      <w:proofErr w:type="gramStart"/>
-      <w:r>
-        <w:rPr>
-          <w:sz w:val="32"/>
-          <w:szCs w:val="32"/>
-        </w:rPr>
-        <w:t>’ }</w:t>
-      </w:r>
-      <w:proofErr w:type="gramEnd"/>
-      <w:r>
-        <w:rPr>
-          <w:sz w:val="32"/>
-          <w:szCs w:val="32"/>
-        </w:rPr>
-        <w:t xml:space="preserve"> se i suddetti parametri non sono presenti</w:t>
+        <w:t>{‘done’: false, ‘error’: ‘state or account not found’ } se i suddetti parametri non sono presenti</w:t>
       </w:r>
     </w:p>
     <w:p>
@@ -1509,81 +691,8 @@
           <w:sz w:val="32"/>
           <w:szCs w:val="32"/>
         </w:rPr>
-        <w:t>{‘</w:t>
-      </w:r>
-      <w:proofErr w:type="spellStart"/>
-      <w:r>
-        <w:rPr>
-          <w:sz w:val="32"/>
-          <w:szCs w:val="32"/>
-        </w:rPr>
-        <w:t>done</w:t>
-      </w:r>
-      <w:proofErr w:type="spellEnd"/>
-      <w:r>
-        <w:rPr>
-          <w:sz w:val="32"/>
-          <w:szCs w:val="32"/>
-        </w:rPr>
-        <w:t>’: false, ‘</w:t>
-      </w:r>
-      <w:proofErr w:type="spellStart"/>
-      <w:r>
-        <w:rPr>
-          <w:sz w:val="32"/>
-          <w:szCs w:val="32"/>
-        </w:rPr>
-        <w:t>error</w:t>
-      </w:r>
-      <w:proofErr w:type="spellEnd"/>
-      <w:r>
-        <w:rPr>
-          <w:sz w:val="32"/>
-          <w:szCs w:val="32"/>
-        </w:rPr>
-        <w:t xml:space="preserve">’: </w:t>
-      </w:r>
-      <w:proofErr w:type="spellStart"/>
-      <w:r>
-        <w:rPr>
-          <w:sz w:val="32"/>
-          <w:szCs w:val="32"/>
-        </w:rPr>
-        <w:t>db</w:t>
-      </w:r>
-      <w:proofErr w:type="spellEnd"/>
-      <w:r>
-        <w:rPr>
-          <w:sz w:val="32"/>
-          <w:szCs w:val="32"/>
-        </w:rPr>
-        <w:t xml:space="preserve"> </w:t>
-      </w:r>
-      <w:proofErr w:type="spellStart"/>
-      <w:r>
-        <w:rPr>
-          <w:sz w:val="32"/>
-          <w:szCs w:val="32"/>
-        </w:rPr>
-        <w:t>error</w:t>
-      </w:r>
-      <w:proofErr w:type="spellEnd"/>
-      <w:r>
-        <w:rPr>
-          <w:sz w:val="32"/>
-          <w:szCs w:val="32"/>
-        </w:rPr>
-        <w:t xml:space="preserve">} se sono avvenuti errori nel </w:t>
-      </w:r>
-      <w:proofErr w:type="spellStart"/>
-      <w:r>
-        <w:rPr>
-          <w:sz w:val="32"/>
-          <w:szCs w:val="32"/>
-        </w:rPr>
-        <w:t>db</w:t>
-      </w:r>
-      <w:proofErr w:type="spellEnd"/>
+        <w:t>{‘done’: false, ‘error’: db error} se sono avvenuti errori nel db</w:t>
+      </w:r>
     </w:p>
     <w:p>
       <w:pPr>
@@ -1674,57 +783,8 @@
           <w:sz w:val="32"/>
           <w:szCs w:val="32"/>
         </w:rPr>
-        <w:t>{‘</w:t>
-      </w:r>
-      <w:proofErr w:type="spellStart"/>
-      <w:r>
-        <w:rPr>
-          <w:sz w:val="32"/>
-          <w:szCs w:val="32"/>
-        </w:rPr>
-        <w:t>done</w:t>
-      </w:r>
-      <w:proofErr w:type="spellEnd"/>
-      <w:r>
-        <w:rPr>
-          <w:sz w:val="32"/>
-          <w:szCs w:val="32"/>
-        </w:rPr>
-        <w:t xml:space="preserve">’: </w:t>
-      </w:r>
-      <w:proofErr w:type="spellStart"/>
-      <w:r>
-        <w:rPr>
-          <w:sz w:val="32"/>
-          <w:szCs w:val="32"/>
-        </w:rPr>
-        <w:t>true</w:t>
-      </w:r>
-      <w:proofErr w:type="spellEnd"/>
-      <w:r>
-        <w:rPr>
-          <w:sz w:val="32"/>
-          <w:szCs w:val="32"/>
-        </w:rPr>
-        <w:t>, ‘</w:t>
-      </w:r>
-      <w:proofErr w:type="spellStart"/>
-      <w:r>
-        <w:rPr>
-          <w:sz w:val="32"/>
-          <w:szCs w:val="32"/>
-        </w:rPr>
-        <w:t>results</w:t>
-      </w:r>
-      <w:proofErr w:type="spellEnd"/>
-      <w:r>
-        <w:rPr>
-          <w:sz w:val="32"/>
-          <w:szCs w:val="32"/>
-        </w:rPr>
-        <w:t xml:space="preserve">’: </w:t>
-      </w:r>
-      <w:proofErr w:type="gramStart"/>
+        <w:t xml:space="preserve">{‘done’: true, ‘results’: </w:t>
+      </w:r>
       <w:r>
         <w:rPr>
           <w:sz w:val="32"/>
@@ -1746,7 +806,6 @@
         </w:rPr>
         <w:t xml:space="preserve"> ‘</w:t>
       </w:r>
-      <w:proofErr w:type="gramEnd"/>
       <w:r>
         <w:rPr>
           <w:sz w:val="32"/>
@@ -1789,7 +848,6 @@
         </w:rPr>
         <w:t xml:space="preserve"> ‘</w:t>
       </w:r>
-      <w:proofErr w:type="spellStart"/>
       <w:r>
         <w:rPr>
           <w:sz w:val="32"/>
@@ -1797,7 +855,6 @@
         </w:rPr>
         <w:t>startTime</w:t>
       </w:r>
-      <w:proofErr w:type="spellEnd"/>
       <w:r>
         <w:rPr>
           <w:sz w:val="32"/>
@@ -1833,7 +890,6 @@
         </w:rPr>
         <w:t xml:space="preserve"> ‘</w:t>
       </w:r>
-      <w:proofErr w:type="spellStart"/>
       <w:r>
         <w:rPr>
           <w:sz w:val="32"/>
@@ -1841,7 +897,6 @@
         </w:rPr>
         <w:t>coursesList</w:t>
       </w:r>
-      <w:proofErr w:type="spellEnd"/>
       <w:r>
         <w:rPr>
           <w:sz w:val="32"/>
@@ -1905,7 +960,6 @@
         </w:rPr>
         <w:t xml:space="preserve"> ‘</w:t>
       </w:r>
-      <w:proofErr w:type="spellStart"/>
       <w:r>
         <w:rPr>
           <w:sz w:val="32"/>
@@ -1913,7 +967,6 @@
         </w:rPr>
         <w:t>IDCourse</w:t>
       </w:r>
-      <w:proofErr w:type="spellEnd"/>
       <w:r>
         <w:rPr>
           <w:sz w:val="32"/>
@@ -1949,7 +1002,6 @@
         </w:rPr>
         <w:t xml:space="preserve"> ‘</w:t>
       </w:r>
-      <w:proofErr w:type="spellStart"/>
       <w:r>
         <w:rPr>
           <w:sz w:val="32"/>
@@ -1957,7 +1009,6 @@
         </w:rPr>
         <w:t>teachersList</w:t>
       </w:r>
-      <w:proofErr w:type="spellEnd"/>
       <w:r>
         <w:rPr>
           <w:sz w:val="32"/>
@@ -1979,7 +1030,6 @@
         </w:rPr>
         <w:t>‘</w:t>
       </w:r>
-      <w:proofErr w:type="spellStart"/>
       <w:r>
         <w:rPr>
           <w:sz w:val="32"/>
@@ -1987,7 +1037,6 @@
         </w:rPr>
         <w:t>Surname</w:t>
       </w:r>
-      <w:proofErr w:type="spellEnd"/>
       <w:r>
         <w:rPr>
           <w:sz w:val="32"/>
@@ -2051,7 +1100,6 @@
         </w:rPr>
         <w:t xml:space="preserve"> …, ‘</w:t>
       </w:r>
-      <w:proofErr w:type="spellStart"/>
       <w:r>
         <w:rPr>
           <w:sz w:val="32"/>
@@ -2059,7 +1107,6 @@
         </w:rPr>
         <w:t>IDTeacher</w:t>
       </w:r>
-      <w:proofErr w:type="spellEnd"/>
       <w:r>
         <w:rPr>
           <w:sz w:val="32"/>
@@ -2142,46 +1189,14 @@
           <w:sz w:val="32"/>
           <w:szCs w:val="32"/>
         </w:rPr>
-        <w:t xml:space="preserve">in cui </w:t>
-      </w:r>
-      <w:proofErr w:type="spellStart"/>
-      <w:r>
-        <w:rPr>
-          <w:sz w:val="32"/>
-          <w:szCs w:val="32"/>
-        </w:rPr>
-        <w:t>results</w:t>
-      </w:r>
-      <w:proofErr w:type="spellEnd"/>
-      <w:r>
-        <w:rPr>
-          <w:sz w:val="32"/>
-          <w:szCs w:val="32"/>
-        </w:rPr>
-        <w:t xml:space="preserve"> contiene le lezioni prenotabili</w:t>
-      </w:r>
-      <w:r>
-        <w:rPr>
-          <w:sz w:val="32"/>
-          <w:szCs w:val="32"/>
-        </w:rPr>
-        <w:t xml:space="preserve">. </w:t>
-      </w:r>
-      <w:proofErr w:type="spellStart"/>
-      <w:r>
-        <w:rPr>
-          <w:sz w:val="32"/>
-          <w:szCs w:val="32"/>
-        </w:rPr>
-        <w:t>Results</w:t>
-      </w:r>
-      <w:proofErr w:type="spellEnd"/>
-      <w:r>
-        <w:rPr>
-          <w:sz w:val="32"/>
-          <w:szCs w:val="32"/>
-        </w:rPr>
-        <w:t xml:space="preserve"> può essere vuoto se non ci sono lezioni prenotabili</w:t>
+        <w:t>in cui results contiene le lezioni prenotabili</w:t>
+      </w:r>
+      <w:r>
+        <w:rPr>
+          <w:sz w:val="32"/>
+          <w:szCs w:val="32"/>
+        </w:rPr>
+        <w:t>. Results può essere vuoto se non ci sono lezioni prenotabili</w:t>
       </w:r>
     </w:p>
     <w:p>
@@ -2201,71 +1216,7 @@
           <w:sz w:val="32"/>
           <w:szCs w:val="32"/>
         </w:rPr>
-        <w:t>{‘</w:t>
-      </w:r>
-      <w:proofErr w:type="spellStart"/>
-      <w:r>
-        <w:rPr>
-          <w:sz w:val="32"/>
-          <w:szCs w:val="32"/>
-        </w:rPr>
-        <w:t>done</w:t>
-      </w:r>
-      <w:proofErr w:type="spellEnd"/>
-      <w:r>
-        <w:rPr>
-          <w:sz w:val="32"/>
-          <w:szCs w:val="32"/>
-        </w:rPr>
-        <w:t>’: false, ‘</w:t>
-      </w:r>
-      <w:proofErr w:type="spellStart"/>
-      <w:r>
-        <w:rPr>
-          <w:sz w:val="32"/>
-          <w:szCs w:val="32"/>
-        </w:rPr>
-        <w:t>error</w:t>
-      </w:r>
-      <w:proofErr w:type="spellEnd"/>
-      <w:r>
-        <w:rPr>
-          <w:sz w:val="32"/>
-          <w:szCs w:val="32"/>
-        </w:rPr>
-        <w:t xml:space="preserve">’: ‘day </w:t>
-      </w:r>
-      <w:proofErr w:type="spellStart"/>
-      <w:r>
-        <w:rPr>
-          <w:sz w:val="32"/>
-          <w:szCs w:val="32"/>
-        </w:rPr>
-        <w:t>not</w:t>
-      </w:r>
-      <w:proofErr w:type="spellEnd"/>
-      <w:r>
-        <w:rPr>
-          <w:sz w:val="32"/>
-          <w:szCs w:val="32"/>
-        </w:rPr>
-        <w:t xml:space="preserve"> </w:t>
-      </w:r>
-      <w:proofErr w:type="spellStart"/>
-      <w:r>
-        <w:rPr>
-          <w:sz w:val="32"/>
-          <w:szCs w:val="32"/>
-        </w:rPr>
-        <w:t>found</w:t>
-      </w:r>
-      <w:proofErr w:type="spellEnd"/>
-      <w:r>
-        <w:rPr>
-          <w:sz w:val="32"/>
-          <w:szCs w:val="32"/>
-        </w:rPr>
-        <w:t xml:space="preserve">’} se il </w:t>
+        <w:t xml:space="preserve">{‘done’: false, ‘error’: ‘day not found’} se il </w:t>
       </w:r>
       <w:r>
         <w:rPr>
@@ -2292,97 +1243,194 @@
           <w:sz w:val="32"/>
           <w:szCs w:val="32"/>
         </w:rPr>
-        <w:t>{‘</w:t>
-      </w:r>
-      <w:proofErr w:type="spellStart"/>
-      <w:r>
-        <w:rPr>
-          <w:sz w:val="32"/>
-          <w:szCs w:val="32"/>
-        </w:rPr>
-        <w:t>done</w:t>
-      </w:r>
-      <w:proofErr w:type="spellEnd"/>
-      <w:r>
-        <w:rPr>
-          <w:sz w:val="32"/>
-          <w:szCs w:val="32"/>
-        </w:rPr>
-        <w:t xml:space="preserve">’: </w:t>
-      </w:r>
-      <w:proofErr w:type="spellStart"/>
-      <w:r>
-        <w:rPr>
-          <w:sz w:val="32"/>
-          <w:szCs w:val="32"/>
-        </w:rPr>
-        <w:t>flase</w:t>
-      </w:r>
-      <w:proofErr w:type="spellEnd"/>
-      <w:r>
-        <w:rPr>
-          <w:sz w:val="32"/>
-          <w:szCs w:val="32"/>
-        </w:rPr>
-        <w:t>, ‘</w:t>
-      </w:r>
-      <w:proofErr w:type="spellStart"/>
-      <w:r>
-        <w:rPr>
-          <w:sz w:val="32"/>
-          <w:szCs w:val="32"/>
-        </w:rPr>
-        <w:t>error</w:t>
-      </w:r>
-      <w:proofErr w:type="spellEnd"/>
-      <w:r>
-        <w:rPr>
-          <w:sz w:val="32"/>
-          <w:szCs w:val="32"/>
-        </w:rPr>
-        <w:t xml:space="preserve">’: </w:t>
-      </w:r>
-      <w:proofErr w:type="spellStart"/>
-      <w:r>
-        <w:rPr>
-          <w:sz w:val="32"/>
-          <w:szCs w:val="32"/>
-        </w:rPr>
-        <w:t>db</w:t>
-      </w:r>
-      <w:proofErr w:type="spellEnd"/>
-      <w:r>
-        <w:rPr>
+        <w:t>{‘done’: flase, ‘error’: db error} se sono avvenuti errori nel db</w:t>
+      </w:r>
+    </w:p>
+    <w:p>
+      <w:pPr>
+        <w:rPr>
+          <w:sz w:val="32"/>
+          <w:szCs w:val="32"/>
+        </w:rPr>
+      </w:pPr>
+    </w:p>
+    <w:p>
+      <w:pPr>
+        <w:rPr>
+          <w:b/>
+          <w:bCs/>
+          <w:sz w:val="32"/>
+          <w:szCs w:val="32"/>
+        </w:rPr>
+      </w:pPr>
+      <w:r>
+        <w:rPr>
+          <w:b/>
+          <w:bCs/>
+          <w:sz w:val="32"/>
+          <w:szCs w:val="32"/>
+        </w:rPr>
+        <w:t xml:space="preserve">SERVLET </w:t>
+      </w:r>
+      <w:r>
+        <w:rPr>
+          <w:b/>
+          <w:bCs/>
+          <w:sz w:val="32"/>
+          <w:szCs w:val="32"/>
+        </w:rPr>
+        <w:t>MANAGEREPETITIONS</w:t>
+      </w:r>
+      <w:r>
+        <w:rPr>
+          <w:b/>
+          <w:bCs/>
           <w:sz w:val="32"/>
           <w:szCs w:val="32"/>
         </w:rPr>
         <w:t xml:space="preserve"> </w:t>
       </w:r>
-      <w:proofErr w:type="spellStart"/>
-      <w:r>
-        <w:rPr>
-          <w:sz w:val="32"/>
-          <w:szCs w:val="32"/>
-        </w:rPr>
-        <w:t>error</w:t>
-      </w:r>
-      <w:proofErr w:type="spellEnd"/>
-      <w:r>
-        <w:rPr>
-          <w:sz w:val="32"/>
-          <w:szCs w:val="32"/>
-        </w:rPr>
-        <w:t xml:space="preserve">} se sono avvenuti errori nel </w:t>
-      </w:r>
-      <w:proofErr w:type="spellStart"/>
-      <w:r>
-        <w:rPr>
-          <w:sz w:val="32"/>
-          <w:szCs w:val="32"/>
-        </w:rPr>
-        <w:t>db</w:t>
-      </w:r>
-      <w:proofErr w:type="spellEnd"/>
+    </w:p>
+    <w:p>
+      <w:pPr>
+        <w:rPr>
+          <w:sz w:val="32"/>
+          <w:szCs w:val="32"/>
+        </w:rPr>
+      </w:pPr>
+      <w:r>
+        <w:rPr>
+          <w:b/>
+          <w:bCs/>
+          <w:i/>
+          <w:iCs/>
+          <w:sz w:val="32"/>
+          <w:szCs w:val="32"/>
+        </w:rPr>
+        <w:t xml:space="preserve">INPUT: </w:t>
+      </w:r>
+      <w:r>
+        <w:rPr>
+          <w:sz w:val="32"/>
+          <w:szCs w:val="32"/>
+        </w:rPr>
+        <w:t>newState</w:t>
+      </w:r>
+      <w:r>
+        <w:rPr>
+          <w:sz w:val="32"/>
+          <w:szCs w:val="32"/>
+        </w:rPr>
+        <w:t>, day, startTime, idCourse, idTeacher, account</w:t>
+      </w:r>
+    </w:p>
+    <w:p>
+      <w:pPr>
+        <w:rPr>
+          <w:sz w:val="32"/>
+          <w:szCs w:val="32"/>
+        </w:rPr>
+      </w:pPr>
+      <w:r>
+        <w:rPr>
+          <w:b/>
+          <w:bCs/>
+          <w:i/>
+          <w:iCs/>
+          <w:sz w:val="32"/>
+          <w:szCs w:val="32"/>
+        </w:rPr>
+        <w:t xml:space="preserve">OUTPUT: </w:t>
+      </w:r>
+    </w:p>
+    <w:p>
+      <w:pPr>
+        <w:pStyle w:val="Paragrafoelenco"/>
+        <w:numPr>
+          <w:ilvl w:val="0"/>
+          <w:numId w:val="8"/>
+        </w:numPr>
+        <w:rPr>
+          <w:sz w:val="32"/>
+          <w:szCs w:val="32"/>
+        </w:rPr>
+      </w:pPr>
+      <w:r>
+        <w:rPr>
+          <w:sz w:val="32"/>
+          <w:szCs w:val="32"/>
+        </w:rPr>
+        <w:t>{‘done’: true</w:t>
+      </w:r>
+      <w:r>
+        <w:rPr>
+          <w:sz w:val="32"/>
+          <w:szCs w:val="32"/>
+        </w:rPr>
+        <w:t>} se l’aggiornamento è anndato a buon fine</w:t>
+      </w:r>
+    </w:p>
+    <w:p>
+      <w:pPr>
+        <w:pStyle w:val="Paragrafoelenco"/>
+        <w:numPr>
+          <w:ilvl w:val="0"/>
+          <w:numId w:val="6"/>
+        </w:numPr>
+        <w:rPr>
+          <w:sz w:val="32"/>
+          <w:szCs w:val="32"/>
+        </w:rPr>
+      </w:pPr>
+      <w:r>
+        <w:rPr>
+          <w:sz w:val="32"/>
+          <w:szCs w:val="32"/>
+        </w:rPr>
+        <w:t>{‘done’: false, ‘error’: ‘</w:t>
+      </w:r>
+      <w:r>
+        <w:rPr>
+          <w:sz w:val="32"/>
+          <w:szCs w:val="32"/>
+        </w:rPr>
+        <w:t>state</w:t>
+      </w:r>
+      <w:r>
+        <w:rPr>
+          <w:sz w:val="32"/>
+          <w:szCs w:val="32"/>
+        </w:rPr>
+        <w:t xml:space="preserve"> not found’} se il suddetto parametro non è stato trovato</w:t>
+      </w:r>
+    </w:p>
+    <w:p>
+      <w:pPr>
+        <w:pStyle w:val="Paragrafoelenco"/>
+        <w:numPr>
+          <w:ilvl w:val="0"/>
+          <w:numId w:val="6"/>
+        </w:numPr>
+        <w:rPr>
+          <w:sz w:val="32"/>
+          <w:szCs w:val="32"/>
+        </w:rPr>
+      </w:pPr>
+      <w:r>
+        <w:rPr>
+          <w:sz w:val="32"/>
+          <w:szCs w:val="32"/>
+        </w:rPr>
+        <w:t>{‘done’: flase, ‘error’: db error} se sono avvenuti errori nel db</w:t>
+      </w:r>
+    </w:p>
+    <w:p>
+      <w:pPr>
+        <w:rPr>
+          <w:sz w:val="32"/>
+          <w:szCs w:val="32"/>
+        </w:rPr>
+      </w:pPr>
     </w:p>
     <w:p>
       <w:pPr>

</xml_diff>

<commit_message>
Add servlet for check session
</commit_message>
<xml_diff>
--- a/Input_Output values.docx
+++ b/Input_Output values.docx
@@ -135,34 +135,49 @@
     </w:p>
     <w:p>
       <w:pPr>
-        <w:pStyle w:val="PreformattatoHTML"/>
-        <w:shd w:val="clear" w:color="auto" w:fill="FFFFFF"/>
-        <w:rPr>
-          <w:color w:val="080808"/>
-        </w:rPr>
-      </w:pPr>
-    </w:p>
-    <w:p>
-      <w:pPr>
-        <w:rPr>
-          <w:b/>
-          <w:bCs/>
-          <w:sz w:val="32"/>
-          <w:szCs w:val="32"/>
-        </w:rPr>
-      </w:pPr>
-      <w:r>
-        <w:rPr>
-          <w:b/>
-          <w:bCs/>
-          <w:sz w:val="32"/>
-          <w:szCs w:val="32"/>
-        </w:rPr>
-        <w:t xml:space="preserve">SERVLET LOGIN (POST) </w:t>
-      </w:r>
-    </w:p>
-    <w:p>
-      <w:pPr>
+        <w:rPr>
+          <w:b/>
+          <w:bCs/>
+          <w:sz w:val="32"/>
+          <w:szCs w:val="32"/>
+        </w:rPr>
+      </w:pPr>
+      <w:r>
+        <w:rPr>
+          <w:b/>
+          <w:bCs/>
+          <w:sz w:val="32"/>
+          <w:szCs w:val="32"/>
+        </w:rPr>
+        <w:t xml:space="preserve">SERVLET </w:t>
+      </w:r>
+      <w:r>
+        <w:rPr>
+          <w:b/>
+          <w:bCs/>
+          <w:sz w:val="32"/>
+          <w:szCs w:val="32"/>
+        </w:rPr>
+        <w:t>CHECKSESSION (POST)</w:t>
+      </w:r>
+      <w:r>
+        <w:rPr>
+          <w:b/>
+          <w:bCs/>
+          <w:sz w:val="32"/>
+          <w:szCs w:val="32"/>
+        </w:rPr>
+        <w:t xml:space="preserve"> </w:t>
+      </w:r>
+    </w:p>
+    <w:p>
+      <w:pPr>
+        <w:rPr>
+          <w:sz w:val="32"/>
+          <w:szCs w:val="32"/>
+        </w:rPr>
+      </w:pPr>
+      <w:r>
         <w:rPr>
           <w:b/>
           <w:bCs/>
@@ -171,7 +186,8 @@
           <w:sz w:val="32"/>
           <w:szCs w:val="32"/>
         </w:rPr>
-      </w:pPr>
+        <w:t>INPUT</w:t>
+      </w:r>
       <w:r>
         <w:rPr>
           <w:b/>
@@ -181,9 +197,18 @@
           <w:sz w:val="32"/>
           <w:szCs w:val="32"/>
         </w:rPr>
-        <w:t>INPUT</w:t>
-      </w:r>
-      <w:r>
+        <w:t>:</w:t>
+      </w:r>
+      <w:r>
+        <w:rPr>
+          <w:sz w:val="32"/>
+          <w:szCs w:val="32"/>
+        </w:rPr>
+        <w:t xml:space="preserve"> sessionToken</w:t>
+      </w:r>
+    </w:p>
+    <w:p>
+      <w:pPr>
         <w:rPr>
           <w:b/>
           <w:bCs/>
@@ -192,27 +217,8 @@
           <w:sz w:val="32"/>
           <w:szCs w:val="32"/>
         </w:rPr>
-        <w:t>:</w:t>
-      </w:r>
-      <w:r>
-        <w:rPr>
-          <w:b/>
-          <w:bCs/>
-          <w:sz w:val="32"/>
-          <w:szCs w:val="32"/>
-        </w:rPr>
-        <w:t xml:space="preserve"> </w:t>
-      </w:r>
-      <w:r>
-        <w:rPr>
-          <w:sz w:val="32"/>
-          <w:szCs w:val="32"/>
-        </w:rPr>
-        <w:t>account, password</w:t>
-      </w:r>
-    </w:p>
-    <w:p>
-      <w:pPr>
+      </w:pPr>
+      <w:r>
         <w:rPr>
           <w:b/>
           <w:bCs/>
@@ -221,28 +227,7 @@
           <w:sz w:val="32"/>
           <w:szCs w:val="32"/>
         </w:rPr>
-      </w:pPr>
-      <w:r>
-        <w:rPr>
-          <w:b/>
-          <w:bCs/>
-          <w:i/>
-          <w:iCs/>
-          <w:sz w:val="32"/>
-          <w:szCs w:val="32"/>
-        </w:rPr>
-        <w:t>OUTPUT:</w:t>
-      </w:r>
-      <w:r>
-        <w:rPr>
-          <w:b/>
-          <w:bCs/>
-          <w:i/>
-          <w:iCs/>
-          <w:sz w:val="32"/>
-          <w:szCs w:val="32"/>
-        </w:rPr>
-        <w:t xml:space="preserve"> </w:t>
+        <w:t xml:space="preserve">OUTPUT: </w:t>
       </w:r>
     </w:p>
     <w:p>
@@ -262,7 +247,28 @@
           <w:sz w:val="32"/>
           <w:szCs w:val="32"/>
         </w:rPr>
-        <w:t>{‘done’: true, ‘account’: …, ‘name’: …, ‘surname’: …} se il login è andato a buon fine</w:t>
+        <w:t>{‘done’: true, ‘account’: …, ‘name’: …, ‘surname’: …</w:t>
+      </w:r>
+      <w:r>
+        <w:rPr>
+          <w:sz w:val="32"/>
+          <w:szCs w:val="32"/>
+        </w:rPr>
+        <w:t>, ‘token’: …</w:t>
+      </w:r>
+      <w:r>
+        <w:rPr>
+          <w:sz w:val="32"/>
+          <w:szCs w:val="32"/>
+        </w:rPr>
+        <w:t xml:space="preserve">} </w:t>
+      </w:r>
+      <w:r>
+        <w:rPr>
+          <w:sz w:val="32"/>
+          <w:szCs w:val="32"/>
+        </w:rPr>
+        <w:t>se la sessione è ancora valida</w:t>
       </w:r>
     </w:p>
     <w:p>
@@ -273,18 +279,37 @@
           <w:numId w:val="2"/>
         </w:numPr>
         <w:rPr>
-          <w:vanish/>
-          <w:sz w:val="32"/>
-          <w:szCs w:val="32"/>
-          <w:specVanish/>
-        </w:rPr>
-      </w:pPr>
-      <w:r>
-        <w:rPr>
-          <w:sz w:val="32"/>
-          <w:szCs w:val="32"/>
-        </w:rPr>
-        <w:t>{‘done’: false, ‘error’: ‘account or password not found</w:t>
+          <w:sz w:val="32"/>
+          <w:szCs w:val="32"/>
+        </w:rPr>
+      </w:pPr>
+      <w:r>
+        <w:rPr>
+          <w:sz w:val="32"/>
+          <w:szCs w:val="32"/>
+        </w:rPr>
+        <w:t>{‘done’: false, ‘error’: ‘</w:t>
+      </w:r>
+      <w:r>
+        <w:rPr>
+          <w:sz w:val="32"/>
+          <w:szCs w:val="32"/>
+        </w:rPr>
+        <w:t>no session’</w:t>
+      </w:r>
+      <w:r>
+        <w:rPr>
+          <w:sz w:val="32"/>
+          <w:szCs w:val="32"/>
+        </w:rPr>
+        <w:t xml:space="preserve">} se </w:t>
+      </w:r>
+      <w:r>
+        <w:rPr>
+          <w:sz w:val="32"/>
+          <w:szCs w:val="32"/>
+        </w:rPr>
+        <w:t>la sessione non è valida</w:t>
       </w:r>
     </w:p>
     <w:p>
@@ -304,7 +329,123 @@
           <w:sz w:val="32"/>
           <w:szCs w:val="32"/>
         </w:rPr>
-        <w:t xml:space="preserve">’} se i suddetti parametri non sono stati trovati </w:t>
+        <w:t>{‘done’: false, ‘error’: db error} se sono avvenuti errori nel db</w:t>
+      </w:r>
+    </w:p>
+    <w:p>
+      <w:pPr>
+        <w:rPr>
+          <w:sz w:val="32"/>
+          <w:szCs w:val="32"/>
+        </w:rPr>
+      </w:pPr>
+    </w:p>
+    <w:p>
+      <w:pPr>
+        <w:rPr>
+          <w:b/>
+          <w:bCs/>
+          <w:sz w:val="32"/>
+          <w:szCs w:val="32"/>
+        </w:rPr>
+      </w:pPr>
+      <w:r>
+        <w:rPr>
+          <w:b/>
+          <w:bCs/>
+          <w:sz w:val="32"/>
+          <w:szCs w:val="32"/>
+        </w:rPr>
+        <w:t>SERVLET CHECKSESSION (</w:t>
+      </w:r>
+      <w:r>
+        <w:rPr>
+          <w:b/>
+          <w:bCs/>
+          <w:sz w:val="32"/>
+          <w:szCs w:val="32"/>
+        </w:rPr>
+        <w:t>GET</w:t>
+      </w:r>
+      <w:r>
+        <w:rPr>
+          <w:b/>
+          <w:bCs/>
+          <w:sz w:val="32"/>
+          <w:szCs w:val="32"/>
+        </w:rPr>
+        <w:t xml:space="preserve">) </w:t>
+      </w:r>
+    </w:p>
+    <w:p>
+      <w:pPr>
+        <w:rPr>
+          <w:sz w:val="32"/>
+          <w:szCs w:val="32"/>
+        </w:rPr>
+      </w:pPr>
+      <w:r>
+        <w:rPr>
+          <w:b/>
+          <w:bCs/>
+          <w:i/>
+          <w:iCs/>
+          <w:sz w:val="32"/>
+          <w:szCs w:val="32"/>
+        </w:rPr>
+        <w:t>INPUT</w:t>
+      </w:r>
+      <w:r>
+        <w:rPr>
+          <w:b/>
+          <w:bCs/>
+          <w:i/>
+          <w:iCs/>
+          <w:sz w:val="32"/>
+          <w:szCs w:val="32"/>
+        </w:rPr>
+        <w:t>:</w:t>
+      </w:r>
+      <w:r>
+        <w:rPr>
+          <w:b/>
+          <w:bCs/>
+          <w:i/>
+          <w:iCs/>
+          <w:sz w:val="32"/>
+          <w:szCs w:val="32"/>
+        </w:rPr>
+        <w:t xml:space="preserve"> </w:t>
+      </w:r>
+      <w:r>
+        <w:rPr>
+          <w:sz w:val="32"/>
+          <w:szCs w:val="32"/>
+        </w:rPr>
+        <w:t>type</w:t>
+      </w:r>
+    </w:p>
+    <w:p>
+      <w:pPr>
+        <w:rPr>
+          <w:b/>
+          <w:bCs/>
+          <w:i/>
+          <w:iCs/>
+          <w:sz w:val="32"/>
+          <w:szCs w:val="32"/>
+        </w:rPr>
+      </w:pPr>
+      <w:r>
+        <w:rPr>
+          <w:b/>
+          <w:bCs/>
+          <w:i/>
+          <w:iCs/>
+          <w:sz w:val="32"/>
+          <w:szCs w:val="32"/>
+        </w:rPr>
+        <w:t xml:space="preserve">OUTPUT: </w:t>
       </w:r>
     </w:p>
     <w:p>
@@ -324,7 +465,35 @@
           <w:sz w:val="32"/>
           <w:szCs w:val="32"/>
         </w:rPr>
-        <w:t>{‘done’: false, ‘error’: ‘user not found’} se l’utente o la password non sono stati trovati nel db</w:t>
+        <w:t>{‘done’: tru</w:t>
+      </w:r>
+      <w:r>
+        <w:rPr>
+          <w:sz w:val="32"/>
+          <w:szCs w:val="32"/>
+        </w:rPr>
+        <w:t>e</w:t>
+      </w:r>
+      <w:r>
+        <w:rPr>
+          <w:sz w:val="32"/>
+          <w:szCs w:val="32"/>
+        </w:rPr>
+        <w:t xml:space="preserve">} </w:t>
+      </w:r>
+      <w:r>
+        <w:rPr>
+          <w:sz w:val="32"/>
+          <w:szCs w:val="32"/>
+        </w:rPr>
+        <w:t xml:space="preserve">se </w:t>
+      </w:r>
+      <w:r>
+        <w:rPr>
+          <w:sz w:val="32"/>
+          <w:szCs w:val="32"/>
+        </w:rPr>
+        <w:t>il server è connesso o il db è connesso a seconda di type</w:t>
       </w:r>
     </w:p>
     <w:p>
@@ -344,6 +513,306 @@
           <w:sz w:val="32"/>
           <w:szCs w:val="32"/>
         </w:rPr>
+        <w:t>{‘done’: false, ‘error’: ‘no</w:t>
+      </w:r>
+      <w:r>
+        <w:rPr>
+          <w:sz w:val="32"/>
+          <w:szCs w:val="32"/>
+        </w:rPr>
+        <w:t>_db_connection</w:t>
+      </w:r>
+      <w:r>
+        <w:rPr>
+          <w:sz w:val="32"/>
+          <w:szCs w:val="32"/>
+        </w:rPr>
+        <w:t xml:space="preserve">} </w:t>
+      </w:r>
+      <w:r>
+        <w:rPr>
+          <w:sz w:val="32"/>
+          <w:szCs w:val="32"/>
+        </w:rPr>
+        <w:t>se il db non è connesso</w:t>
+      </w:r>
+    </w:p>
+    <w:p>
+      <w:pPr>
+        <w:pStyle w:val="Paragrafoelenco"/>
+        <w:numPr>
+          <w:ilvl w:val="0"/>
+          <w:numId w:val="2"/>
+        </w:numPr>
+        <w:shd w:val="clear" w:color="auto" w:fill="FFFFFF"/>
+        <w:rPr>
+          <w:color w:val="067D17"/>
+        </w:rPr>
+      </w:pPr>
+      <w:r>
+        <w:rPr>
+          <w:sz w:val="32"/>
+          <w:szCs w:val="32"/>
+        </w:rPr>
+        <w:t xml:space="preserve">{‘done’: false, ‘error’: </w:t>
+      </w:r>
+      <w:r>
+        <w:rPr>
+          <w:sz w:val="32"/>
+          <w:szCs w:val="32"/>
+        </w:rPr>
+        <w:t>‘type not found’</w:t>
+      </w:r>
+      <w:r>
+        <w:rPr>
+          <w:sz w:val="32"/>
+          <w:szCs w:val="32"/>
+        </w:rPr>
+        <w:t xml:space="preserve">} se </w:t>
+      </w:r>
+      <w:r>
+        <w:rPr>
+          <w:sz w:val="32"/>
+          <w:szCs w:val="32"/>
+        </w:rPr>
+        <w:t>il suddetto parametro non è stato trovato</w:t>
+      </w:r>
+    </w:p>
+    <w:p>
+      <w:pPr>
+        <w:pStyle w:val="PreformattatoHTML"/>
+        <w:shd w:val="clear" w:color="auto" w:fill="FFFFFF"/>
+        <w:rPr>
+          <w:color w:val="067D17"/>
+        </w:rPr>
+      </w:pPr>
+    </w:p>
+    <w:p>
+      <w:pPr>
+        <w:pStyle w:val="PreformattatoHTML"/>
+        <w:shd w:val="clear" w:color="auto" w:fill="FFFFFF"/>
+        <w:rPr>
+          <w:color w:val="080808"/>
+        </w:rPr>
+      </w:pPr>
+    </w:p>
+    <w:p>
+      <w:pPr>
+        <w:rPr>
+          <w:b/>
+          <w:bCs/>
+          <w:sz w:val="32"/>
+          <w:szCs w:val="32"/>
+        </w:rPr>
+      </w:pPr>
+      <w:r>
+        <w:rPr>
+          <w:b/>
+          <w:bCs/>
+          <w:sz w:val="32"/>
+          <w:szCs w:val="32"/>
+        </w:rPr>
+        <w:t>SERVLET LOGIN</w:t>
+      </w:r>
+    </w:p>
+    <w:p>
+      <w:pPr>
+        <w:rPr>
+          <w:b/>
+          <w:bCs/>
+          <w:i/>
+          <w:iCs/>
+          <w:sz w:val="32"/>
+          <w:szCs w:val="32"/>
+        </w:rPr>
+      </w:pPr>
+      <w:r>
+        <w:rPr>
+          <w:b/>
+          <w:bCs/>
+          <w:i/>
+          <w:iCs/>
+          <w:sz w:val="32"/>
+          <w:szCs w:val="32"/>
+        </w:rPr>
+        <w:t>INPUT</w:t>
+      </w:r>
+      <w:r>
+        <w:rPr>
+          <w:b/>
+          <w:bCs/>
+          <w:i/>
+          <w:iCs/>
+          <w:sz w:val="32"/>
+          <w:szCs w:val="32"/>
+        </w:rPr>
+        <w:t>:</w:t>
+      </w:r>
+      <w:r>
+        <w:rPr>
+          <w:b/>
+          <w:bCs/>
+          <w:sz w:val="32"/>
+          <w:szCs w:val="32"/>
+        </w:rPr>
+        <w:t xml:space="preserve"> </w:t>
+      </w:r>
+      <w:r>
+        <w:rPr>
+          <w:sz w:val="32"/>
+          <w:szCs w:val="32"/>
+        </w:rPr>
+        <w:t>account, password</w:t>
+      </w:r>
+    </w:p>
+    <w:p>
+      <w:pPr>
+        <w:rPr>
+          <w:b/>
+          <w:bCs/>
+          <w:i/>
+          <w:iCs/>
+          <w:sz w:val="32"/>
+          <w:szCs w:val="32"/>
+        </w:rPr>
+      </w:pPr>
+      <w:r>
+        <w:rPr>
+          <w:b/>
+          <w:bCs/>
+          <w:i/>
+          <w:iCs/>
+          <w:sz w:val="32"/>
+          <w:szCs w:val="32"/>
+        </w:rPr>
+        <w:t>OUTPUT:</w:t>
+      </w:r>
+      <w:r>
+        <w:rPr>
+          <w:b/>
+          <w:bCs/>
+          <w:i/>
+          <w:iCs/>
+          <w:sz w:val="32"/>
+          <w:szCs w:val="32"/>
+        </w:rPr>
+        <w:t xml:space="preserve"> </w:t>
+      </w:r>
+    </w:p>
+    <w:p>
+      <w:pPr>
+        <w:pStyle w:val="Paragrafoelenco"/>
+        <w:numPr>
+          <w:ilvl w:val="0"/>
+          <w:numId w:val="2"/>
+        </w:numPr>
+        <w:rPr>
+          <w:sz w:val="32"/>
+          <w:szCs w:val="32"/>
+        </w:rPr>
+      </w:pPr>
+      <w:r>
+        <w:rPr>
+          <w:sz w:val="32"/>
+          <w:szCs w:val="32"/>
+        </w:rPr>
+        <w:t>{‘done’: true, ‘account’: …, ‘name’: …, ‘surname’: …</w:t>
+      </w:r>
+      <w:r>
+        <w:rPr>
+          <w:sz w:val="32"/>
+          <w:szCs w:val="32"/>
+        </w:rPr>
+        <w:t>, ‘token’: …</w:t>
+      </w:r>
+      <w:r>
+        <w:rPr>
+          <w:sz w:val="32"/>
+          <w:szCs w:val="32"/>
+        </w:rPr>
+        <w:t>} se il login è andato a buon fine</w:t>
+      </w:r>
+    </w:p>
+    <w:p>
+      <w:pPr>
+        <w:pStyle w:val="Paragrafoelenco"/>
+        <w:numPr>
+          <w:ilvl w:val="0"/>
+          <w:numId w:val="2"/>
+        </w:numPr>
+        <w:rPr>
+          <w:vanish/>
+          <w:sz w:val="32"/>
+          <w:szCs w:val="32"/>
+          <w:specVanish/>
+        </w:rPr>
+      </w:pPr>
+      <w:r>
+        <w:rPr>
+          <w:sz w:val="32"/>
+          <w:szCs w:val="32"/>
+        </w:rPr>
+        <w:lastRenderedPageBreak/>
+        <w:t>{‘done’: false, ‘error’: ‘account or password not found</w:t>
+      </w:r>
+    </w:p>
+    <w:p>
+      <w:pPr>
+        <w:pStyle w:val="Paragrafoelenco"/>
+        <w:numPr>
+          <w:ilvl w:val="0"/>
+          <w:numId w:val="2"/>
+        </w:numPr>
+        <w:rPr>
+          <w:sz w:val="32"/>
+          <w:szCs w:val="32"/>
+        </w:rPr>
+      </w:pPr>
+      <w:r>
+        <w:rPr>
+          <w:sz w:val="32"/>
+          <w:szCs w:val="32"/>
+        </w:rPr>
+        <w:t xml:space="preserve">’} se i suddetti parametri non sono stati trovati </w:t>
+      </w:r>
+    </w:p>
+    <w:p>
+      <w:pPr>
+        <w:pStyle w:val="Paragrafoelenco"/>
+        <w:numPr>
+          <w:ilvl w:val="0"/>
+          <w:numId w:val="2"/>
+        </w:numPr>
+        <w:rPr>
+          <w:sz w:val="32"/>
+          <w:szCs w:val="32"/>
+        </w:rPr>
+      </w:pPr>
+      <w:r>
+        <w:rPr>
+          <w:sz w:val="32"/>
+          <w:szCs w:val="32"/>
+        </w:rPr>
+        <w:t>{‘done’: false, ‘error’: ‘user not found’} se l’utente o la password non sono stati trovati nel db</w:t>
+      </w:r>
+    </w:p>
+    <w:p>
+      <w:pPr>
+        <w:pStyle w:val="Paragrafoelenco"/>
+        <w:numPr>
+          <w:ilvl w:val="0"/>
+          <w:numId w:val="2"/>
+        </w:numPr>
+        <w:rPr>
+          <w:sz w:val="32"/>
+          <w:szCs w:val="32"/>
+        </w:rPr>
+      </w:pPr>
+      <w:r>
+        <w:rPr>
+          <w:sz w:val="32"/>
+          <w:szCs w:val="32"/>
+        </w:rPr>
         <w:t>{‘done’: false</w:t>
       </w:r>
       <w:r>
@@ -365,6 +834,16 @@
       <w:pPr>
         <w:ind w:left="432"/>
         <w:rPr>
+          <w:sz w:val="32"/>
+          <w:szCs w:val="32"/>
+        </w:rPr>
+      </w:pPr>
+    </w:p>
+    <w:p>
+      <w:pPr>
+        <w:rPr>
+          <w:b/>
+          <w:bCs/>
           <w:sz w:val="32"/>
           <w:szCs w:val="32"/>
         </w:rPr>
@@ -451,7 +930,21 @@
           <w:sz w:val="32"/>
           <w:szCs w:val="32"/>
         </w:rPr>
-        <w:t>{‘done’: true, ‘account’: …, ‘pwd’: …, ‘role’: ‘Client’, name: …, surname: …} se la registrazione è andata a buon fine</w:t>
+        <w:t>{‘done’: true, ‘account’: …, ‘pwd’: …, ‘role’: ‘Client’, name: …, surname: …</w:t>
+      </w:r>
+      <w:r>
+        <w:rPr>
+          <w:sz w:val="32"/>
+          <w:szCs w:val="32"/>
+        </w:rPr>
+        <w:t>, ‘token’: …</w:t>
+      </w:r>
+      <w:r>
+        <w:rPr>
+          <w:sz w:val="32"/>
+          <w:szCs w:val="32"/>
+        </w:rPr>
+        <w:t>} se la registrazione è andata a buon fine</w:t>
       </w:r>
     </w:p>
     <w:p>
@@ -583,7 +1076,6 @@
           <w:sz w:val="32"/>
           <w:szCs w:val="32"/>
         </w:rPr>
-        <w:lastRenderedPageBreak/>
         <w:t xml:space="preserve">OUTPUT: </w:t>
       </w:r>
     </w:p>
@@ -718,6 +1210,7 @@
           <w:sz w:val="32"/>
           <w:szCs w:val="32"/>
         </w:rPr>
+        <w:lastRenderedPageBreak/>
         <w:t xml:space="preserve">SERVLET GETFREEREPETITIONS </w:t>
       </w:r>
     </w:p>
@@ -1458,26 +1951,7 @@
           <w:sz w:val="32"/>
           <w:szCs w:val="32"/>
         </w:rPr>
-        <w:lastRenderedPageBreak/>
-        <w:t xml:space="preserve">SERVLET </w:t>
-      </w:r>
-      <w:r>
-        <w:rPr>
-          <w:b/>
-          <w:bCs/>
-          <w:sz w:val="32"/>
-          <w:szCs w:val="32"/>
-        </w:rPr>
-        <w:t>BOOKAREPETITION</w:t>
-      </w:r>
-      <w:r>
-        <w:rPr>
-          <w:b/>
-          <w:bCs/>
-          <w:sz w:val="32"/>
-          <w:szCs w:val="32"/>
-        </w:rPr>
-        <w:t xml:space="preserve"> </w:t>
+        <w:t xml:space="preserve">SERVLET BOOKAREPETITION </w:t>
       </w:r>
     </w:p>
     <w:p>
@@ -1556,14 +2030,7 @@
           <w:sz w:val="32"/>
           <w:szCs w:val="32"/>
         </w:rPr>
-        <w:t xml:space="preserve">} se </w:t>
-      </w:r>
-      <w:r>
-        <w:rPr>
-          <w:sz w:val="32"/>
-          <w:szCs w:val="32"/>
-        </w:rPr>
-        <w:t>la prenotazione è andata a buon fine</w:t>
+        <w:t>} se la prenotazione è andata a buon fine</w:t>
       </w:r>
     </w:p>
     <w:p>
@@ -1590,28 +2057,7 @@
           <w:sz w:val="32"/>
           <w:szCs w:val="32"/>
         </w:rPr>
-        <w:t>, ‘results’: ‘</w:t>
-      </w:r>
-      <w:r>
-        <w:rPr>
-          <w:sz w:val="32"/>
-          <w:szCs w:val="32"/>
-        </w:rPr>
-        <w:t>Failed to book the repetition. Try Again.</w:t>
-      </w:r>
-      <w:r>
-        <w:rPr>
-          <w:sz w:val="32"/>
-          <w:szCs w:val="32"/>
-        </w:rPr>
-        <w:t>’} se la prenotazione</w:t>
-      </w:r>
-      <w:r>
-        <w:rPr>
-          <w:sz w:val="32"/>
-          <w:szCs w:val="32"/>
-        </w:rPr>
-        <w:t xml:space="preserve"> non è andata a buon fine</w:t>
+        <w:t>, ‘results’: ‘Failed to book the repetition. Try Again.’} se la prenotazione non è andata a buon fine</w:t>
       </w:r>
     </w:p>
     <w:p>
@@ -1631,14 +2077,8 @@
           <w:sz w:val="32"/>
           <w:szCs w:val="32"/>
         </w:rPr>
-        <w:t>{‘done’: false, ‘error’: ‘</w:t>
-      </w:r>
-      <w:r>
-        <w:rPr>
-          <w:sz w:val="32"/>
-          <w:szCs w:val="32"/>
-        </w:rPr>
-        <w:t>day, startTime, IDCourse, IDTeacher or account not found</w:t>
+        <w:lastRenderedPageBreak/>
+        <w:t>{‘done’: false, ‘error’: ‘day, startTime, IDCourse, IDTeacher or account not found</w:t>
       </w:r>
       <w:r>
         <w:rPr>
@@ -1652,84 +2092,7 @@
           <w:sz w:val="32"/>
           <w:szCs w:val="32"/>
         </w:rPr>
-        <w:t xml:space="preserve">’} se </w:t>
-      </w:r>
-      <w:r>
-        <w:rPr>
-          <w:sz w:val="32"/>
-          <w:szCs w:val="32"/>
-        </w:rPr>
-        <w:t>i</w:t>
-      </w:r>
-      <w:r>
-        <w:rPr>
-          <w:sz w:val="32"/>
-          <w:szCs w:val="32"/>
-        </w:rPr>
-        <w:t xml:space="preserve"> suddett</w:t>
-      </w:r>
-      <w:r>
-        <w:rPr>
-          <w:sz w:val="32"/>
-          <w:szCs w:val="32"/>
-        </w:rPr>
-        <w:t>i</w:t>
-      </w:r>
-      <w:r>
-        <w:rPr>
-          <w:sz w:val="32"/>
-          <w:szCs w:val="32"/>
-        </w:rPr>
-        <w:t xml:space="preserve"> parametr</w:t>
-      </w:r>
-      <w:r>
-        <w:rPr>
-          <w:sz w:val="32"/>
-          <w:szCs w:val="32"/>
-        </w:rPr>
-        <w:t>i</w:t>
-      </w:r>
-      <w:r>
-        <w:rPr>
-          <w:sz w:val="32"/>
-          <w:szCs w:val="32"/>
-        </w:rPr>
-        <w:t xml:space="preserve"> non </w:t>
-      </w:r>
-      <w:r>
-        <w:rPr>
-          <w:sz w:val="32"/>
-          <w:szCs w:val="32"/>
-        </w:rPr>
-        <w:t>sono</w:t>
-      </w:r>
-      <w:r>
-        <w:rPr>
-          <w:sz w:val="32"/>
-          <w:szCs w:val="32"/>
-        </w:rPr>
-        <w:t xml:space="preserve"> stat</w:t>
-      </w:r>
-      <w:r>
-        <w:rPr>
-          <w:sz w:val="32"/>
-          <w:szCs w:val="32"/>
-        </w:rPr>
-        <w:t>i</w:t>
-      </w:r>
-      <w:r>
-        <w:rPr>
-          <w:sz w:val="32"/>
-          <w:szCs w:val="32"/>
-        </w:rPr>
-        <w:t xml:space="preserve"> trovat</w:t>
-      </w:r>
-      <w:r>
-        <w:rPr>
-          <w:sz w:val="32"/>
-          <w:szCs w:val="32"/>
-        </w:rPr>
-        <w:t>i</w:t>
+        <w:t>’} se i suddetti parametri non sono stati trovati</w:t>
       </w:r>
     </w:p>
     <w:p>

</xml_diff>